<commit_message>
Report and Chart updates
</commit_message>
<xml_diff>
--- a/Year3_Project/Documents/Preliminary Project Report.docx
+++ b/Year3_Project/Documents/Preliminary Project Report.docx
@@ -2,777 +2,59 @@
 <file path=word/document.xml><?xml version="1.0" encoding="utf-8"?>
 <w:document xmlns:mo="http://schemas.microsoft.com/office/mac/office/2008/main" xmlns:ve="http://schemas.openxmlformats.org/markup-compatibility/2006" xmlns:mv="urn:schemas-microsoft-com:mac:vml" xmlns:o="urn:schemas-microsoft-com:office:office" xmlns:r="http://schemas.openxmlformats.org/officeDocument/2006/relationships" xmlns:m="http://schemas.openxmlformats.org/officeDocument/2006/math" xmlns:v="urn:schemas-microsoft-com:vml" xmlns:wp="http://schemas.openxmlformats.org/drawingml/2006/wordprocessingDrawing" xmlns:w10="urn:schemas-microsoft-com:office:word" xmlns:w="http://schemas.openxmlformats.org/wordprocessingml/2006/main" xmlns:wne="http://schemas.microsoft.com/office/word/2006/wordml">
   <w:body>
-    <w:tbl>
-      <w:tblPr>
-        <w:tblW w:w="0" w:type="auto"/>
-        <w:tblCellMar>
-          <w:top w:w="15" w:type="dxa"/>
-          <w:left w:w="15" w:type="dxa"/>
-          <w:bottom w:w="15" w:type="dxa"/>
-          <w:right w:w="15" w:type="dxa"/>
-        </w:tblCellMar>
-        <w:tblLook w:val="0000"/>
-      </w:tblPr>
-      <w:tblGrid>
-        <w:gridCol w:w="1345"/>
-        <w:gridCol w:w="6985"/>
-      </w:tblGrid>
-      <w:tr>
-        <w:tc>
-          <w:tcPr>
-            <w:tcW w:w="0" w:type="auto"/>
-            <w:tcBorders>
-              <w:top w:val="single" w:sz="2" w:space="0" w:color="000000"/>
-              <w:left w:val="single" w:sz="2" w:space="0" w:color="000000"/>
-              <w:bottom w:val="single" w:sz="2" w:space="0" w:color="000000"/>
-              <w:right w:val="single" w:sz="2" w:space="0" w:color="000000"/>
-            </w:tcBorders>
-            <w:shd w:val="clear" w:color="auto" w:fill="auto"/>
-            <w:vAlign w:val="center"/>
-          </w:tcPr>
-          <w:p>
-            <w:pPr>
-              <w:spacing w:beforeLines="1" w:afterLines="1"/>
-              <w:rPr>
-                <w:rFonts w:ascii="Times" w:hAnsi="Times" w:cs="Times New Roman"/>
-                <w:sz w:val="20"/>
-                <w:szCs w:val="20"/>
-                <w:lang w:val="en-GB"/>
-              </w:rPr>
-            </w:pPr>
-            <w:r>
-              <w:rPr>
-                <w:rFonts w:ascii="TimesNewRomanPS" w:hAnsi="TimesNewRomanPS" w:cs="Times New Roman"/>
-                <w:b/>
-                <w:bCs/>
-                <w:sz w:val="20"/>
-                <w:szCs w:val="20"/>
-                <w:lang w:val="en-GB"/>
-              </w:rPr>
-              <w:t xml:space="preserve">Title page </w:t>
-            </w:r>
-          </w:p>
-        </w:tc>
-        <w:tc>
-          <w:tcPr>
-            <w:tcW w:w="0" w:type="auto"/>
-            <w:tcBorders>
-              <w:top w:val="single" w:sz="2" w:space="0" w:color="000000"/>
-              <w:left w:val="single" w:sz="2" w:space="0" w:color="000000"/>
-              <w:bottom w:val="single" w:sz="2" w:space="0" w:color="000000"/>
-              <w:right w:val="single" w:sz="2" w:space="0" w:color="000000"/>
-            </w:tcBorders>
-            <w:shd w:val="clear" w:color="auto" w:fill="auto"/>
-            <w:vAlign w:val="center"/>
-          </w:tcPr>
-          <w:p>
-            <w:pPr>
-              <w:spacing w:beforeLines="1" w:afterLines="1"/>
-              <w:rPr>
-                <w:rFonts w:ascii="Times" w:hAnsi="Times" w:cs="Times New Roman"/>
-                <w:sz w:val="20"/>
-                <w:szCs w:val="20"/>
-                <w:lang w:val="en-GB"/>
-              </w:rPr>
-            </w:pPr>
-            <w:r>
-              <w:rPr>
-                <w:rFonts w:ascii="Times New Roman" w:hAnsi="Times New Roman" w:cs="Times New Roman"/>
-                <w:sz w:val="20"/>
-                <w:szCs w:val="20"/>
-                <w:lang w:val="en-GB"/>
-              </w:rPr>
-              <w:t>Giving the title, student name, date, degree</w:t>
-            </w:r>
-            <w:r>
-              <w:rPr>
-                <w:rFonts w:ascii="Times New Roman" w:hAnsi="Times New Roman" w:cs="Times New Roman"/>
-                <w:sz w:val="20"/>
-                <w:szCs w:val="20"/>
-                <w:lang w:val="en-GB"/>
-              </w:rPr>
-              <w:br/>
-              <w:t xml:space="preserve">title (Computing and Information Systems or Creative Computing), supervisor name, name of local institution attended (or write ‘Self-study’), University of London International Programmes student registration number. </w:t>
-            </w:r>
-          </w:p>
-        </w:tc>
-      </w:tr>
-      <w:tr>
-        <w:tc>
-          <w:tcPr>
-            <w:tcW w:w="0" w:type="auto"/>
-            <w:tcBorders>
-              <w:top w:val="single" w:sz="2" w:space="0" w:color="000000"/>
-              <w:left w:val="single" w:sz="2" w:space="0" w:color="000000"/>
-              <w:bottom w:val="single" w:sz="2" w:space="0" w:color="000000"/>
-              <w:right w:val="single" w:sz="2" w:space="0" w:color="000000"/>
-            </w:tcBorders>
-            <w:shd w:val="clear" w:color="auto" w:fill="D1D1D1"/>
-            <w:vAlign w:val="center"/>
-          </w:tcPr>
-          <w:p>
-            <w:pPr>
-              <w:spacing w:beforeLines="1" w:afterLines="1"/>
-              <w:rPr>
-                <w:rFonts w:ascii="Times" w:hAnsi="Times" w:cs="Times New Roman"/>
-                <w:sz w:val="20"/>
-                <w:szCs w:val="20"/>
-                <w:lang w:val="en-GB"/>
-              </w:rPr>
-            </w:pPr>
-            <w:r>
-              <w:rPr>
-                <w:rFonts w:ascii="TimesNewRomanPS" w:hAnsi="TimesNewRomanPS" w:cs="Times New Roman"/>
-                <w:b/>
-                <w:bCs/>
-                <w:sz w:val="20"/>
-                <w:szCs w:val="20"/>
-                <w:lang w:val="en-GB"/>
-              </w:rPr>
-              <w:t xml:space="preserve">Introduction </w:t>
-            </w:r>
-          </w:p>
-        </w:tc>
-        <w:tc>
-          <w:tcPr>
-            <w:tcW w:w="0" w:type="auto"/>
-            <w:tcBorders>
-              <w:top w:val="single" w:sz="2" w:space="0" w:color="000000"/>
-              <w:left w:val="single" w:sz="2" w:space="0" w:color="000000"/>
-              <w:bottom w:val="single" w:sz="2" w:space="0" w:color="000000"/>
-              <w:right w:val="single" w:sz="2" w:space="0" w:color="000000"/>
-            </w:tcBorders>
-            <w:shd w:val="clear" w:color="auto" w:fill="D1D1D1"/>
-            <w:vAlign w:val="center"/>
-          </w:tcPr>
-          <w:p>
-            <w:pPr>
-              <w:spacing w:beforeLines="1" w:afterLines="1"/>
-              <w:rPr>
-                <w:rFonts w:ascii="Times" w:hAnsi="Times" w:cs="Times New Roman"/>
-                <w:sz w:val="20"/>
-                <w:szCs w:val="20"/>
-                <w:lang w:val="en-GB"/>
-              </w:rPr>
-            </w:pPr>
-            <w:r>
-              <w:rPr>
-                <w:rFonts w:ascii="Times New Roman" w:hAnsi="Times New Roman" w:cs="Times New Roman"/>
-                <w:sz w:val="20"/>
-                <w:szCs w:val="20"/>
-                <w:lang w:val="en-GB"/>
-              </w:rPr>
-              <w:t xml:space="preserve">A brief statement about how you chose your Project, whether or not it is work-related, which courses from your degree programme are relevant to your Project work, and whether or not you have a supervisor. </w:t>
-            </w:r>
-          </w:p>
-        </w:tc>
-      </w:tr>
-      <w:tr>
-        <w:tc>
-          <w:tcPr>
-            <w:tcW w:w="0" w:type="auto"/>
-            <w:tcBorders>
-              <w:top w:val="single" w:sz="2" w:space="0" w:color="000000"/>
-              <w:left w:val="single" w:sz="2" w:space="0" w:color="000000"/>
-              <w:bottom w:val="single" w:sz="2" w:space="0" w:color="000000"/>
-              <w:right w:val="single" w:sz="2" w:space="0" w:color="000000"/>
-            </w:tcBorders>
-            <w:shd w:val="clear" w:color="auto" w:fill="auto"/>
-            <w:vAlign w:val="center"/>
-          </w:tcPr>
-          <w:p>
-            <w:pPr>
-              <w:spacing w:beforeLines="1" w:afterLines="1"/>
-              <w:rPr>
-                <w:rFonts w:ascii="Times" w:hAnsi="Times" w:cs="Times New Roman"/>
-                <w:sz w:val="20"/>
-                <w:szCs w:val="20"/>
-                <w:lang w:val="en-GB"/>
-              </w:rPr>
-            </w:pPr>
-            <w:r>
-              <w:rPr>
-                <w:rFonts w:ascii="TimesNewRomanPS" w:hAnsi="TimesNewRomanPS" w:cs="Times New Roman"/>
-                <w:b/>
-                <w:bCs/>
-                <w:sz w:val="20"/>
-                <w:szCs w:val="20"/>
-                <w:lang w:val="en-GB"/>
-              </w:rPr>
-              <w:t xml:space="preserve">Aims and objectives </w:t>
-            </w:r>
-          </w:p>
-        </w:tc>
-        <w:tc>
-          <w:tcPr>
-            <w:tcW w:w="0" w:type="auto"/>
-            <w:tcBorders>
-              <w:top w:val="single" w:sz="2" w:space="0" w:color="000000"/>
-              <w:left w:val="single" w:sz="2" w:space="0" w:color="000000"/>
-              <w:bottom w:val="single" w:sz="2" w:space="0" w:color="000000"/>
-              <w:right w:val="single" w:sz="2" w:space="0" w:color="000000"/>
-            </w:tcBorders>
-            <w:shd w:val="clear" w:color="auto" w:fill="auto"/>
-            <w:vAlign w:val="center"/>
-          </w:tcPr>
-          <w:p>
-            <w:pPr>
-              <w:spacing w:beforeLines="1" w:afterLines="1"/>
-              <w:rPr>
-                <w:rFonts w:ascii="Times" w:hAnsi="Times" w:cs="Times New Roman"/>
-                <w:sz w:val="20"/>
-                <w:szCs w:val="20"/>
-                <w:lang w:val="en-GB"/>
-              </w:rPr>
-            </w:pPr>
-            <w:r>
-              <w:rPr>
-                <w:rFonts w:ascii="Times New Roman" w:hAnsi="Times New Roman" w:cs="Times New Roman"/>
-                <w:sz w:val="20"/>
-                <w:szCs w:val="20"/>
-                <w:lang w:val="en-GB"/>
-              </w:rPr>
-              <w:t xml:space="preserve">State what questions you set out to answer (aims), the deliverables you are going to submit (each deliverable will be closely tied to an objective), and the justification for how these objectives will enable you to meet your stated aims. </w:t>
-            </w:r>
-          </w:p>
-        </w:tc>
-      </w:tr>
-      <w:tr>
-        <w:tc>
-          <w:tcPr>
-            <w:tcW w:w="0" w:type="auto"/>
-            <w:tcBorders>
-              <w:top w:val="single" w:sz="2" w:space="0" w:color="000000"/>
-              <w:left w:val="single" w:sz="2" w:space="0" w:color="000000"/>
-              <w:bottom w:val="single" w:sz="2" w:space="0" w:color="000000"/>
-              <w:right w:val="single" w:sz="2" w:space="0" w:color="000000"/>
-            </w:tcBorders>
-            <w:shd w:val="clear" w:color="auto" w:fill="D1D1D1"/>
-            <w:vAlign w:val="center"/>
-          </w:tcPr>
-          <w:p>
-            <w:pPr>
-              <w:spacing w:beforeLines="1" w:afterLines="1"/>
-              <w:rPr>
-                <w:rFonts w:ascii="Times" w:hAnsi="Times" w:cs="Times New Roman"/>
-                <w:sz w:val="20"/>
-                <w:szCs w:val="20"/>
-                <w:lang w:val="en-GB"/>
-              </w:rPr>
-            </w:pPr>
-            <w:r>
-              <w:rPr>
-                <w:rFonts w:ascii="TimesNewRomanPS" w:hAnsi="TimesNewRomanPS" w:cs="Times New Roman"/>
-                <w:b/>
-                <w:bCs/>
-                <w:sz w:val="20"/>
-                <w:szCs w:val="20"/>
-                <w:lang w:val="en-GB"/>
-              </w:rPr>
-              <w:t xml:space="preserve">Methods </w:t>
-            </w:r>
-          </w:p>
-        </w:tc>
-        <w:tc>
-          <w:tcPr>
-            <w:tcW w:w="0" w:type="auto"/>
-            <w:tcBorders>
-              <w:top w:val="single" w:sz="2" w:space="0" w:color="000000"/>
-              <w:left w:val="single" w:sz="2" w:space="0" w:color="000000"/>
-              <w:bottom w:val="single" w:sz="2" w:space="0" w:color="000000"/>
-              <w:right w:val="single" w:sz="2" w:space="0" w:color="000000"/>
-            </w:tcBorders>
-            <w:shd w:val="clear" w:color="auto" w:fill="D1D1D1"/>
-            <w:vAlign w:val="center"/>
-          </w:tcPr>
-          <w:p>
-            <w:pPr>
-              <w:spacing w:beforeLines="1" w:afterLines="1"/>
-              <w:rPr>
-                <w:rFonts w:ascii="Times" w:hAnsi="Times" w:cs="Times New Roman"/>
-                <w:sz w:val="20"/>
-                <w:szCs w:val="20"/>
-                <w:lang w:val="en-GB"/>
-              </w:rPr>
-            </w:pPr>
-            <w:r>
-              <w:rPr>
-                <w:rFonts w:ascii="Times New Roman" w:hAnsi="Times New Roman" w:cs="Times New Roman"/>
-                <w:sz w:val="20"/>
-                <w:szCs w:val="20"/>
-                <w:lang w:val="en-GB"/>
-              </w:rPr>
-              <w:t xml:space="preserve">State how you intend to achieve the aims and objectives, and why you intend to do it this way. </w:t>
-            </w:r>
-          </w:p>
-        </w:tc>
-      </w:tr>
-      <w:tr>
-        <w:tc>
-          <w:tcPr>
-            <w:tcW w:w="0" w:type="auto"/>
-            <w:tcBorders>
-              <w:top w:val="single" w:sz="2" w:space="0" w:color="000000"/>
-              <w:left w:val="single" w:sz="2" w:space="0" w:color="000000"/>
-              <w:bottom w:val="single" w:sz="2" w:space="0" w:color="000000"/>
-              <w:right w:val="single" w:sz="2" w:space="0" w:color="000000"/>
-            </w:tcBorders>
-            <w:shd w:val="clear" w:color="auto" w:fill="auto"/>
-            <w:vAlign w:val="center"/>
-          </w:tcPr>
-          <w:p>
-            <w:pPr>
-              <w:spacing w:beforeLines="1" w:afterLines="1"/>
-              <w:rPr>
-                <w:rFonts w:ascii="Times" w:hAnsi="Times" w:cs="Times New Roman"/>
-                <w:sz w:val="20"/>
-                <w:szCs w:val="20"/>
-                <w:lang w:val="en-GB"/>
-              </w:rPr>
-            </w:pPr>
-            <w:r>
-              <w:rPr>
-                <w:rFonts w:ascii="TimesNewRomanPS" w:hAnsi="TimesNewRomanPS" w:cs="Times New Roman"/>
-                <w:b/>
-                <w:bCs/>
-                <w:sz w:val="20"/>
-                <w:szCs w:val="20"/>
-                <w:lang w:val="en-GB"/>
-              </w:rPr>
-              <w:t xml:space="preserve">Project plan </w:t>
-            </w:r>
-          </w:p>
-        </w:tc>
-        <w:tc>
-          <w:tcPr>
-            <w:tcW w:w="0" w:type="auto"/>
-            <w:tcBorders>
-              <w:top w:val="single" w:sz="2" w:space="0" w:color="000000"/>
-              <w:left w:val="single" w:sz="2" w:space="0" w:color="000000"/>
-              <w:bottom w:val="single" w:sz="2" w:space="0" w:color="000000"/>
-              <w:right w:val="single" w:sz="2" w:space="0" w:color="000000"/>
-            </w:tcBorders>
-            <w:shd w:val="clear" w:color="auto" w:fill="auto"/>
-            <w:vAlign w:val="center"/>
-          </w:tcPr>
-          <w:p>
-            <w:pPr>
-              <w:spacing w:beforeLines="1" w:afterLines="1"/>
-              <w:rPr>
-                <w:rFonts w:ascii="Times" w:hAnsi="Times" w:cs="Times New Roman"/>
-                <w:sz w:val="20"/>
-                <w:szCs w:val="20"/>
-                <w:lang w:val="en-GB"/>
-              </w:rPr>
-            </w:pPr>
-            <w:r>
-              <w:rPr>
-                <w:rFonts w:ascii="Times New Roman" w:hAnsi="Times New Roman" w:cs="Times New Roman"/>
-                <w:sz w:val="20"/>
-                <w:szCs w:val="20"/>
-                <w:lang w:val="en-GB"/>
-              </w:rPr>
-              <w:t xml:space="preserve">Include a schedule detailing all of the tasks required to complete your Project (including writing each section of the Final Report), along with key milestones. This can be in the form of a Gantt chart or similar planning diagram if you wish. Large tasks should be broken down into a number of sub-tasks, each of no more than around two weeks’ duration. </w:t>
-            </w:r>
-          </w:p>
-        </w:tc>
-      </w:tr>
-      <w:tr>
-        <w:tc>
-          <w:tcPr>
-            <w:tcW w:w="0" w:type="auto"/>
-            <w:tcBorders>
-              <w:top w:val="single" w:sz="2" w:space="0" w:color="000000"/>
-              <w:left w:val="single" w:sz="2" w:space="0" w:color="000000"/>
-              <w:bottom w:val="single" w:sz="2" w:space="0" w:color="000000"/>
-              <w:right w:val="single" w:sz="2" w:space="0" w:color="000000"/>
-            </w:tcBorders>
-            <w:shd w:val="clear" w:color="auto" w:fill="D1D1D1"/>
-            <w:vAlign w:val="center"/>
-          </w:tcPr>
-          <w:p>
-            <w:pPr>
-              <w:spacing w:beforeLines="1" w:afterLines="1"/>
-              <w:rPr>
-                <w:rFonts w:ascii="Times" w:hAnsi="Times" w:cs="Times New Roman"/>
-                <w:sz w:val="20"/>
-                <w:szCs w:val="20"/>
-                <w:lang w:val="en-GB"/>
-              </w:rPr>
-            </w:pPr>
-            <w:r>
-              <w:rPr>
-                <w:rFonts w:ascii="TimesNewRomanPS" w:hAnsi="TimesNewRomanPS" w:cs="Times New Roman"/>
-                <w:b/>
-                <w:bCs/>
-                <w:sz w:val="20"/>
-                <w:szCs w:val="20"/>
-                <w:lang w:val="en-GB"/>
-              </w:rPr>
-              <w:t xml:space="preserve">Progress to date </w:t>
-            </w:r>
-          </w:p>
-        </w:tc>
-        <w:tc>
-          <w:tcPr>
-            <w:tcW w:w="0" w:type="auto"/>
-            <w:tcBorders>
-              <w:top w:val="single" w:sz="2" w:space="0" w:color="000000"/>
-              <w:left w:val="single" w:sz="2" w:space="0" w:color="000000"/>
-              <w:bottom w:val="single" w:sz="2" w:space="0" w:color="000000"/>
-              <w:right w:val="single" w:sz="2" w:space="0" w:color="000000"/>
-            </w:tcBorders>
-            <w:shd w:val="clear" w:color="auto" w:fill="D1D1D1"/>
-            <w:vAlign w:val="center"/>
-          </w:tcPr>
-          <w:p>
-            <w:pPr>
-              <w:spacing w:beforeLines="1" w:afterLines="1"/>
-              <w:rPr>
-                <w:rFonts w:ascii="Times" w:hAnsi="Times" w:cs="Times New Roman"/>
-                <w:sz w:val="20"/>
-                <w:szCs w:val="20"/>
-                <w:lang w:val="en-GB"/>
-              </w:rPr>
-            </w:pPr>
-            <w:r>
-              <w:rPr>
-                <w:rFonts w:ascii="Times New Roman" w:hAnsi="Times New Roman" w:cs="Times New Roman"/>
-                <w:sz w:val="20"/>
-                <w:szCs w:val="20"/>
-                <w:lang w:val="en-GB"/>
-              </w:rPr>
-              <w:t>This is a description of the work you have done</w:t>
-            </w:r>
-            <w:r>
-              <w:rPr>
-                <w:rFonts w:ascii="Times New Roman" w:hAnsi="Times New Roman" w:cs="Times New Roman"/>
-                <w:sz w:val="20"/>
-                <w:szCs w:val="20"/>
-                <w:lang w:val="en-GB"/>
-              </w:rPr>
-              <w:br/>
-              <w:t>up to this point. This may include, for example, a summary of literature reviewed, and a description</w:t>
-            </w:r>
-            <w:r>
-              <w:rPr>
-                <w:rFonts w:ascii="Times New Roman" w:hAnsi="Times New Roman" w:cs="Times New Roman"/>
-                <w:sz w:val="20"/>
-                <w:szCs w:val="20"/>
-                <w:lang w:val="en-GB"/>
-              </w:rPr>
-              <w:br/>
-              <w:t xml:space="preserve">of findings, analyses, results of calculations and experiments performed. </w:t>
-            </w:r>
-            <w:r>
-              <w:rPr>
-                <w:rFonts w:ascii="TimesNewRomanPS" w:hAnsi="TimesNewRomanPS" w:cs="Times New Roman"/>
-                <w:b/>
-                <w:bCs/>
-                <w:sz w:val="20"/>
-                <w:szCs w:val="20"/>
-                <w:lang w:val="en-GB"/>
-              </w:rPr>
-              <w:t>This section is important! Be sure to write about what you have actually done up to this point, and not just about what you plan to do</w:t>
-            </w:r>
-            <w:r>
-              <w:rPr>
-                <w:rFonts w:ascii="Times New Roman" w:hAnsi="Times New Roman" w:cs="Times New Roman"/>
-                <w:sz w:val="20"/>
-                <w:szCs w:val="20"/>
-                <w:lang w:val="en-GB"/>
-              </w:rPr>
-              <w:t>. Also, at the end of the section, include</w:t>
-            </w:r>
-            <w:r>
-              <w:rPr>
-                <w:rFonts w:ascii="Times New Roman" w:hAnsi="Times New Roman" w:cs="Times New Roman"/>
-                <w:sz w:val="20"/>
-                <w:szCs w:val="20"/>
-                <w:lang w:val="en-GB"/>
-              </w:rPr>
-              <w:br/>
-              <w:t xml:space="preserve">a few sentences about how your progress to date compares with your Project Plan. </w:t>
-            </w:r>
-          </w:p>
-        </w:tc>
-      </w:tr>
-      <w:tr>
-        <w:tc>
-          <w:tcPr>
-            <w:tcW w:w="0" w:type="auto"/>
-            <w:tcBorders>
-              <w:top w:val="single" w:sz="2" w:space="0" w:color="000000"/>
-              <w:left w:val="single" w:sz="2" w:space="0" w:color="000000"/>
-              <w:bottom w:val="single" w:sz="2" w:space="0" w:color="000000"/>
-              <w:right w:val="single" w:sz="2" w:space="0" w:color="000000"/>
-            </w:tcBorders>
-            <w:shd w:val="clear" w:color="auto" w:fill="auto"/>
-            <w:vAlign w:val="center"/>
-          </w:tcPr>
-          <w:p>
-            <w:pPr>
-              <w:spacing w:beforeLines="1" w:afterLines="1"/>
-              <w:rPr>
-                <w:rFonts w:ascii="Times" w:hAnsi="Times" w:cs="Times New Roman"/>
-                <w:sz w:val="20"/>
-                <w:szCs w:val="20"/>
-                <w:lang w:val="en-GB"/>
-              </w:rPr>
-            </w:pPr>
-            <w:r>
-              <w:rPr>
-                <w:rFonts w:ascii="TimesNewRomanPS" w:hAnsi="TimesNewRomanPS" w:cs="Times New Roman"/>
-                <w:b/>
-                <w:bCs/>
-                <w:sz w:val="20"/>
-                <w:szCs w:val="20"/>
-                <w:lang w:val="en-GB"/>
-              </w:rPr>
-              <w:t xml:space="preserve">Planned work </w:t>
-            </w:r>
-          </w:p>
-        </w:tc>
-        <w:tc>
-          <w:tcPr>
-            <w:tcW w:w="0" w:type="auto"/>
-            <w:tcBorders>
-              <w:top w:val="single" w:sz="2" w:space="0" w:color="000000"/>
-              <w:left w:val="single" w:sz="2" w:space="0" w:color="000000"/>
-              <w:bottom w:val="single" w:sz="2" w:space="0" w:color="000000"/>
-              <w:right w:val="single" w:sz="2" w:space="0" w:color="000000"/>
-            </w:tcBorders>
-            <w:shd w:val="clear" w:color="auto" w:fill="auto"/>
-            <w:vAlign w:val="center"/>
-          </w:tcPr>
-          <w:p>
-            <w:pPr>
-              <w:spacing w:beforeLines="1" w:afterLines="1"/>
-              <w:rPr>
-                <w:rFonts w:ascii="Times" w:hAnsi="Times" w:cs="Times New Roman"/>
-                <w:sz w:val="20"/>
-                <w:szCs w:val="20"/>
-                <w:lang w:val="en-GB"/>
-              </w:rPr>
-            </w:pPr>
-            <w:r>
-              <w:rPr>
-                <w:rFonts w:ascii="Times New Roman" w:hAnsi="Times New Roman" w:cs="Times New Roman"/>
-                <w:sz w:val="20"/>
-                <w:szCs w:val="20"/>
-                <w:lang w:val="en-GB"/>
-              </w:rPr>
-              <w:t xml:space="preserve">Where the Project is now and what should be done next. </w:t>
-            </w:r>
-          </w:p>
-        </w:tc>
-      </w:tr>
-      <w:tr>
-        <w:tc>
-          <w:tcPr>
-            <w:tcW w:w="0" w:type="auto"/>
-            <w:tcBorders>
-              <w:top w:val="single" w:sz="2" w:space="0" w:color="000000"/>
-              <w:left w:val="single" w:sz="2" w:space="0" w:color="000000"/>
-              <w:bottom w:val="single" w:sz="2" w:space="0" w:color="000000"/>
-              <w:right w:val="single" w:sz="2" w:space="0" w:color="000000"/>
-            </w:tcBorders>
-            <w:shd w:val="clear" w:color="auto" w:fill="D1D1D1"/>
-            <w:vAlign w:val="center"/>
-          </w:tcPr>
-          <w:p>
-            <w:pPr>
-              <w:spacing w:beforeLines="1" w:afterLines="1"/>
-              <w:rPr>
-                <w:rFonts w:ascii="Times" w:hAnsi="Times" w:cs="Times New Roman"/>
-                <w:sz w:val="20"/>
-                <w:szCs w:val="20"/>
-                <w:lang w:val="en-GB"/>
-              </w:rPr>
-            </w:pPr>
-            <w:r>
-              <w:rPr>
-                <w:rFonts w:ascii="TimesNewRomanPS" w:hAnsi="TimesNewRomanPS" w:cs="Times New Roman"/>
-                <w:b/>
-                <w:bCs/>
-                <w:sz w:val="20"/>
-                <w:szCs w:val="20"/>
-                <w:lang w:val="en-GB"/>
-              </w:rPr>
-              <w:t xml:space="preserve">Appendices </w:t>
-            </w:r>
-          </w:p>
-        </w:tc>
-        <w:tc>
-          <w:tcPr>
-            <w:tcW w:w="0" w:type="auto"/>
-            <w:tcBorders>
-              <w:top w:val="single" w:sz="2" w:space="0" w:color="000000"/>
-              <w:left w:val="single" w:sz="2" w:space="0" w:color="000000"/>
-              <w:bottom w:val="single" w:sz="2" w:space="0" w:color="000000"/>
-              <w:right w:val="single" w:sz="2" w:space="0" w:color="000000"/>
-            </w:tcBorders>
-            <w:shd w:val="clear" w:color="auto" w:fill="D1D1D1"/>
-            <w:vAlign w:val="center"/>
-          </w:tcPr>
-          <w:p>
-            <w:pPr>
-              <w:spacing w:beforeLines="1" w:afterLines="1"/>
-              <w:rPr>
-                <w:rFonts w:ascii="Times" w:hAnsi="Times" w:cs="Times New Roman"/>
-                <w:sz w:val="20"/>
-                <w:szCs w:val="20"/>
-                <w:lang w:val="en-GB"/>
-              </w:rPr>
-            </w:pPr>
-            <w:r>
-              <w:rPr>
-                <w:rFonts w:ascii="Times New Roman" w:hAnsi="Times New Roman" w:cs="Times New Roman"/>
-                <w:sz w:val="20"/>
-                <w:szCs w:val="20"/>
-                <w:lang w:val="en-GB"/>
-              </w:rPr>
-              <w:t>Appendices should be cross-referenced in the relevant section of the main text. No Appendix should be present unless cross-referenced from</w:t>
-            </w:r>
-            <w:r>
-              <w:rPr>
-                <w:rFonts w:ascii="Times New Roman" w:hAnsi="Times New Roman" w:cs="Times New Roman"/>
-                <w:sz w:val="20"/>
-                <w:szCs w:val="20"/>
-                <w:lang w:val="en-GB"/>
-              </w:rPr>
-              <w:br/>
-              <w:t xml:space="preserve">the main text. The Appendices should include any permission letters that give provenance for a work- based Project, or for access to specific organisations or materials (see Section 2.2.2 of this guide). </w:t>
-            </w:r>
-          </w:p>
-        </w:tc>
-      </w:tr>
-      <w:tr>
-        <w:tc>
-          <w:tcPr>
-            <w:tcW w:w="0" w:type="auto"/>
-            <w:tcBorders>
-              <w:top w:val="single" w:sz="2" w:space="0" w:color="000000"/>
-              <w:left w:val="single" w:sz="2" w:space="0" w:color="000000"/>
-              <w:bottom w:val="single" w:sz="2" w:space="0" w:color="000000"/>
-              <w:right w:val="single" w:sz="2" w:space="0" w:color="000000"/>
-            </w:tcBorders>
-            <w:shd w:val="clear" w:color="auto" w:fill="FFFFFF"/>
-            <w:vAlign w:val="center"/>
-          </w:tcPr>
-          <w:p>
-            <w:pPr>
-              <w:spacing w:beforeLines="1" w:afterLines="1"/>
-              <w:rPr>
-                <w:rFonts w:ascii="Times" w:hAnsi="Times" w:cs="Times New Roman"/>
-                <w:sz w:val="20"/>
-                <w:szCs w:val="20"/>
-                <w:lang w:val="en-GB"/>
-              </w:rPr>
-            </w:pPr>
-            <w:r>
-              <w:rPr>
-                <w:rFonts w:ascii="TimesNewRomanPS" w:hAnsi="TimesNewRomanPS" w:cs="Times New Roman"/>
-                <w:b/>
-                <w:bCs/>
-                <w:sz w:val="20"/>
-                <w:szCs w:val="20"/>
-                <w:lang w:val="en-GB"/>
-              </w:rPr>
-              <w:t xml:space="preserve">Reference list </w:t>
-            </w:r>
-          </w:p>
-        </w:tc>
-        <w:tc>
-          <w:tcPr>
-            <w:tcW w:w="0" w:type="auto"/>
-            <w:tcBorders>
-              <w:top w:val="single" w:sz="2" w:space="0" w:color="000000"/>
-              <w:left w:val="single" w:sz="2" w:space="0" w:color="000000"/>
-              <w:bottom w:val="single" w:sz="2" w:space="0" w:color="000000"/>
-              <w:right w:val="single" w:sz="2" w:space="0" w:color="000000"/>
-            </w:tcBorders>
-            <w:shd w:val="clear" w:color="auto" w:fill="FFFFFF"/>
-            <w:vAlign w:val="center"/>
-          </w:tcPr>
-          <w:p>
-            <w:pPr>
-              <w:spacing w:beforeLines="1" w:afterLines="1"/>
-              <w:rPr>
-                <w:rFonts w:ascii="Times" w:hAnsi="Times" w:cs="Times New Roman"/>
-                <w:sz w:val="20"/>
-                <w:szCs w:val="20"/>
-                <w:lang w:val="en-GB"/>
-              </w:rPr>
-            </w:pPr>
-            <w:r>
-              <w:rPr>
-                <w:rFonts w:ascii="Times New Roman" w:hAnsi="Times New Roman" w:cs="Times New Roman"/>
-                <w:sz w:val="20"/>
-                <w:szCs w:val="20"/>
-                <w:lang w:val="en-GB"/>
-              </w:rPr>
-              <w:t>Giving full publication details of all literature referred to in the PPR. See Sections 6.3 and 6.4</w:t>
-            </w:r>
-            <w:r>
-              <w:rPr>
-                <w:rFonts w:ascii="Times New Roman" w:hAnsi="Times New Roman" w:cs="Times New Roman"/>
-                <w:sz w:val="20"/>
-                <w:szCs w:val="20"/>
-                <w:lang w:val="en-GB"/>
-              </w:rPr>
-              <w:br/>
-              <w:t xml:space="preserve">for format details. This list will generally be much shorter than that for the (later and much larger) Final Project Report. </w:t>
-            </w:r>
-          </w:p>
-        </w:tc>
-      </w:tr>
-    </w:tbl>
-    <w:p>
-      <w:pPr>
-        <w:rPr>
-          <w:lang w:val="en-GB"/>
-        </w:rPr>
-      </w:pPr>
-    </w:p>
-    <w:p>
-      <w:pPr>
-        <w:rPr>
-          <w:lang w:val="en-GB"/>
-        </w:rPr>
-      </w:pPr>
-      <w:r>
-        <w:rPr>
+    <w:p>
+      <w:pPr>
+        <w:rPr>
+          <w:lang w:val="en-GB"/>
+        </w:rPr>
+      </w:pPr>
+    </w:p>
+    <w:p>
+      <w:pPr>
+        <w:jc w:val="center"/>
+        <w:rPr>
+          <w:b/>
+          <w:lang w:val="en-GB"/>
+        </w:rPr>
+      </w:pPr>
+      <w:r>
+        <w:rPr>
+          <w:b/>
           <w:lang w:val="en-GB"/>
         </w:rPr>
         <w:t xml:space="preserve">Working </w:t>
       </w:r>
       <w:r>
         <w:rPr>
+          <w:b/>
           <w:lang w:val="en-GB"/>
         </w:rPr>
         <w:t xml:space="preserve">Project Title – </w:t>
       </w:r>
       <w:r>
         <w:rPr>
+          <w:b/>
           <w:lang w:val="en-GB"/>
         </w:rPr>
         <w:t>The</w:t>
       </w:r>
       <w:r>
         <w:rPr>
+          <w:b/>
           <w:lang w:val="en-GB"/>
         </w:rPr>
         <w:t xml:space="preserve"> application</w:t>
       </w:r>
       <w:r>
         <w:rPr>
+          <w:b/>
           <w:lang w:val="en-GB"/>
         </w:rPr>
         <w:t xml:space="preserve"> of Data Mining and Data Warehousing</w:t>
       </w:r>
       <w:r>
         <w:rPr>
+          <w:b/>
           <w:lang w:val="en-GB"/>
         </w:rPr>
         <w:t xml:space="preserve"> within the British Transport Police.</w:t>
@@ -780,6 +62,15 @@
     </w:p>
     <w:p>
       <w:pPr>
+        <w:jc w:val="center"/>
+        <w:rPr>
+          <w:b/>
+          <w:lang w:val="en-GB"/>
+        </w:rPr>
+      </w:pPr>
+    </w:p>
+    <w:p>
+      <w:pPr>
         <w:rPr>
           <w:lang w:val="en-GB"/>
         </w:rPr>
@@ -912,21 +203,7 @@
         <w:rPr>
           <w:lang w:val="en-GB"/>
         </w:rPr>
-        <w:t xml:space="preserve">Daniel </w:t>
-      </w:r>
-      <w:proofErr w:type="spellStart"/>
-      <w:r>
-        <w:rPr>
-          <w:lang w:val="en-GB"/>
-        </w:rPr>
-        <w:t>Stamate</w:t>
-      </w:r>
-      <w:proofErr w:type="spellEnd"/>
-      <w:r>
-        <w:rPr>
-          <w:lang w:val="en-GB"/>
-        </w:rPr>
-        <w:t xml:space="preserve"> to whom I will have regular meetings with to discuss progress and possible techniques to complete an effective analysis will supervise this project.</w:t>
+        <w:t>Daniel Stamate to whom I will have regular meetings with to discuss progress and possible techniques to complete an effective analysis will supervise this project.</w:t>
       </w:r>
     </w:p>
     <w:p>
@@ -1417,6 +694,11 @@
           <w:u w:val="single"/>
           <w:lang w:val="en-GB"/>
         </w:rPr>
+        <w:sectPr>
+          <w:pgSz w:w="11900" w:h="16840"/>
+          <w:pgMar w:top="1440" w:right="1800" w:bottom="1440" w:left="1800" w:header="708" w:footer="708" w:gutter="0"/>
+          <w:cols w:space="708"/>
+        </w:sectPr>
       </w:pPr>
       <w:r>
         <w:rPr>
@@ -1437,13 +719,6 @@
     <w:p>
       <w:pPr>
         <w:rPr>
-          <w:lang w:val="en-GB"/>
-        </w:rPr>
-      </w:pPr>
-    </w:p>
-    <w:p>
-      <w:pPr>
-        <w:rPr>
           <w:b/>
           <w:u w:val="single"/>
           <w:lang w:val="en-GB"/>
@@ -1515,6 +790,172 @@
         </w:rPr>
         <w:t>ntinue to research simultaneously.</w:t>
       </w:r>
+      <w:r>
+        <w:rPr>
+          <w:lang w:val="en-GB"/>
+        </w:rPr>
+        <w:t xml:space="preserve"> </w:t>
+      </w:r>
+    </w:p>
+    <w:p>
+      <w:pPr>
+        <w:rPr>
+          <w:lang w:val="en-GB"/>
+        </w:rPr>
+      </w:pPr>
+    </w:p>
+    <w:p>
+      <w:pPr>
+        <w:rPr>
+          <w:lang w:val="en-GB"/>
+        </w:rPr>
+      </w:pPr>
+    </w:p>
+    <w:p>
+      <w:pPr>
+        <w:rPr>
+          <w:lang w:val="en-GB"/>
+        </w:rPr>
+      </w:pPr>
+    </w:p>
+    <w:p>
+      <w:pPr>
+        <w:rPr>
+          <w:lang w:val="en-GB"/>
+        </w:rPr>
+      </w:pPr>
+    </w:p>
+    <w:p>
+      <w:pPr>
+        <w:rPr>
+          <w:lang w:val="en-GB"/>
+        </w:rPr>
+      </w:pPr>
+    </w:p>
+    <w:p>
+      <w:pPr>
+        <w:rPr>
+          <w:lang w:val="en-GB"/>
+        </w:rPr>
+      </w:pPr>
+    </w:p>
+    <w:p>
+      <w:pPr>
+        <w:rPr>
+          <w:lang w:val="en-GB"/>
+        </w:rPr>
+      </w:pPr>
+    </w:p>
+    <w:p>
+      <w:pPr>
+        <w:rPr>
+          <w:lang w:val="en-GB"/>
+        </w:rPr>
+      </w:pPr>
+    </w:p>
+    <w:p>
+      <w:pPr>
+        <w:rPr>
+          <w:lang w:val="en-GB"/>
+        </w:rPr>
+      </w:pPr>
+    </w:p>
+    <w:p>
+      <w:pPr>
+        <w:rPr>
+          <w:lang w:val="en-GB"/>
+        </w:rPr>
+      </w:pPr>
+    </w:p>
+    <w:p>
+      <w:pPr>
+        <w:rPr>
+          <w:lang w:val="en-GB"/>
+        </w:rPr>
+      </w:pPr>
+    </w:p>
+    <w:p>
+      <w:pPr>
+        <w:rPr>
+          <w:lang w:val="en-GB"/>
+        </w:rPr>
+      </w:pPr>
+    </w:p>
+    <w:p>
+      <w:pPr>
+        <w:rPr>
+          <w:lang w:val="en-GB"/>
+        </w:rPr>
+      </w:pPr>
+    </w:p>
+    <w:p>
+      <w:pPr>
+        <w:rPr>
+          <w:lang w:val="en-GB"/>
+        </w:rPr>
+      </w:pPr>
+    </w:p>
+    <w:p>
+      <w:pPr>
+        <w:rPr>
+          <w:lang w:val="en-GB"/>
+        </w:rPr>
+      </w:pPr>
+    </w:p>
+    <w:p>
+      <w:pPr>
+        <w:rPr>
+          <w:lang w:val="en-GB"/>
+        </w:rPr>
+      </w:pPr>
+    </w:p>
+    <w:p>
+      <w:pPr>
+        <w:rPr>
+          <w:lang w:val="en-GB"/>
+        </w:rPr>
+      </w:pPr>
+    </w:p>
+    <w:p>
+      <w:pPr>
+        <w:rPr>
+          <w:lang w:val="en-GB"/>
+        </w:rPr>
+      </w:pPr>
+    </w:p>
+    <w:p>
+      <w:pPr>
+        <w:rPr>
+          <w:lang w:val="en-GB"/>
+        </w:rPr>
+      </w:pPr>
+    </w:p>
+    <w:p>
+      <w:pPr>
+        <w:rPr>
+          <w:lang w:val="en-GB"/>
+        </w:rPr>
+      </w:pPr>
+    </w:p>
+    <w:p>
+      <w:pPr>
+        <w:rPr>
+          <w:lang w:val="en-GB"/>
+        </w:rPr>
+      </w:pPr>
+    </w:p>
+    <w:p>
+      <w:pPr>
+        <w:rPr>
+          <w:lang w:val="en-GB"/>
+        </w:rPr>
+        <w:sectPr>
+          <w:pgSz w:w="11904" w:h="16834"/>
+          <w:pgMar w:top="1440" w:right="709" w:bottom="1440" w:left="709" w:header="708" w:footer="708" w:gutter="0"/>
+          <w:cols w:space="708"/>
+          <w:printerSettings r:id="rId5"/>
+        </w:sectPr>
+      </w:pPr>
     </w:p>
     <w:p>
       <w:pPr>
@@ -1548,15 +989,7 @@
     </w:p>
     <w:p>
       <w:r>
-        <w:t xml:space="preserve">This project involves a wide range of elements that require organising before </w:t>
-      </w:r>
-      <w:proofErr w:type="spellStart"/>
-      <w:r>
-        <w:t>programmes</w:t>
-      </w:r>
-      <w:proofErr w:type="spellEnd"/>
-      <w:r>
-        <w:t xml:space="preserve"> and analysis can begin. My progress to date includes the following:</w:t>
+        <w:t>This project involves a wide range of elements that require organising before programmes and analysis can begin. My progress to date includes the following:</w:t>
       </w:r>
     </w:p>
     <w:p/>
@@ -1710,31 +1143,28 @@
         <w:t xml:space="preserve">To perform the analysis for classifying the optimum time to download court results from the court system I have collated data since November 2012 that defines the court hearing date, the court, the date the result was printed and the date and time of the previous check made by the team to download the result. </w:t>
       </w:r>
     </w:p>
-    <w:p>
-      <w:r>
-        <w:t xml:space="preserve">To date my research has been mostly formed of reading Data Mining: Concepts and Techniques by </w:t>
-      </w:r>
-      <w:proofErr w:type="spellStart"/>
-      <w:r>
-        <w:t>Jiawei</w:t>
-      </w:r>
-      <w:proofErr w:type="spellEnd"/>
-      <w:r>
-        <w:t xml:space="preserve"> Han and </w:t>
+    <w:p/>
+    <w:p>
+      <w:r>
+        <w:t xml:space="preserve">To date my research has been mostly formed of reading Data Mining: Concepts and Techniques by Jiawei Han and </w:t>
       </w:r>
       <w:r>
         <w:t>Internet</w:t>
       </w:r>
       <w:r>
-        <w:t xml:space="preserve"> research of terms. I have been collating and note taking of possible techniques that could be suitable for the data sets I have collected. </w:t>
-      </w:r>
-      <w:proofErr w:type="gramStart"/>
-      <w:r>
-        <w:t>Research will be an on-going process throughout the first half of my project to ensure that I am using suitable data mining and if necessary data warehousing (or data mart) techniques to produce the best results of my analysis.</w:t>
-      </w:r>
-      <w:proofErr w:type="gramEnd"/>
-      <w:r>
-        <w:t xml:space="preserve"> Thus far the areas of my research are:</w:t>
+        <w:t xml:space="preserve"> research of terms. I have been collating and note taking of possible techniques that could be suitable for t</w:t>
+      </w:r>
+      <w:r>
+        <w:t>he data sets</w:t>
+      </w:r>
+      <w:r>
+        <w:t xml:space="preserve"> I have collected. I will be </w:t>
+      </w:r>
+      <w:r>
+        <w:t>researching throughout</w:t>
+      </w:r>
+      <w:r>
+        <w:t xml:space="preserve"> the first half of my project to ensure that I am using suitable data mining and if necessary data warehousing (or data mart) techniques to produce the best results of my analysis. Thus far the areas of my research are:</w:t>
       </w:r>
     </w:p>
     <w:p/>
@@ -1795,9 +1225,17 @@
     </w:p>
     <w:p>
       <w:pPr>
-        <w:ind w:left="420"/>
-      </w:pPr>
-    </w:p>
+        <w:numPr>
+          <w:ilvl w:val="0"/>
+          <w:numId w:val="4"/>
+        </w:numPr>
+      </w:pPr>
+      <w:r>
+        <w:t>Windowing</w:t>
+      </w:r>
+    </w:p>
+    <w:p/>
+    <w:p/>
     <w:p>
       <w:pPr>
         <w:rPr>
@@ -1851,9 +1289,10 @@
       </w:pPr>
     </w:p>
     <w:sectPr>
-      <w:pgSz w:w="11900" w:h="16840"/>
+      <w:pgSz w:w="11904" w:h="16834"/>
       <w:pgMar w:top="1440" w:right="1800" w:bottom="1440" w:left="1800" w:header="708" w:footer="708" w:gutter="0"/>
       <w:cols w:space="708"/>
+      <w:printerSettings r:id="rId6"/>
     </w:sectPr>
   </w:body>
 </w:document>
@@ -1892,7 +1331,7 @@
         <w:ind w:left="1440" w:hanging="360"/>
       </w:pPr>
       <w:rPr>
-        <w:rFonts w:ascii="Courier New" w:hAnsi="Courier New" w:cs="Courier New" w:hint="default"/>
+        <w:rFonts w:ascii="Courier New" w:hAnsi="Courier New" w:cs="Arial" w:hint="default"/>
       </w:rPr>
     </w:lvl>
     <w:lvl w:ilvl="2" w:tplc="08090005" w:tentative="1">
@@ -1937,7 +1376,7 @@
         <w:ind w:left="3600" w:hanging="360"/>
       </w:pPr>
       <w:rPr>
-        <w:rFonts w:ascii="Courier New" w:hAnsi="Courier New" w:cs="Courier New" w:hint="default"/>
+        <w:rFonts w:ascii="Courier New" w:hAnsi="Courier New" w:cs="Arial" w:hint="default"/>
       </w:rPr>
     </w:lvl>
     <w:lvl w:ilvl="5" w:tplc="08090005" w:tentative="1">
@@ -1982,7 +1421,7 @@
         <w:ind w:left="5760" w:hanging="360"/>
       </w:pPr>
       <w:rPr>
-        <w:rFonts w:ascii="Courier New" w:hAnsi="Courier New" w:cs="Courier New" w:hint="default"/>
+        <w:rFonts w:ascii="Courier New" w:hAnsi="Courier New" w:cs="Arial" w:hint="default"/>
       </w:rPr>
     </w:lvl>
     <w:lvl w:ilvl="8" w:tplc="08090005" w:tentative="1">
@@ -2032,7 +1471,7 @@
         <w:ind w:left="1500" w:hanging="360"/>
       </w:pPr>
       <w:rPr>
-        <w:rFonts w:ascii="Courier New" w:hAnsi="Courier New" w:cs="Courier New" w:hint="default"/>
+        <w:rFonts w:ascii="Courier New" w:hAnsi="Courier New" w:cs="Arial" w:hint="default"/>
       </w:rPr>
     </w:lvl>
     <w:lvl w:ilvl="2" w:tplc="08090005" w:tentative="1">
@@ -2077,7 +1516,7 @@
         <w:ind w:left="3660" w:hanging="360"/>
       </w:pPr>
       <w:rPr>
-        <w:rFonts w:ascii="Courier New" w:hAnsi="Courier New" w:cs="Courier New" w:hint="default"/>
+        <w:rFonts w:ascii="Courier New" w:hAnsi="Courier New" w:cs="Arial" w:hint="default"/>
       </w:rPr>
     </w:lvl>
     <w:lvl w:ilvl="5" w:tplc="08090005" w:tentative="1">
@@ -2122,7 +1561,7 @@
         <w:ind w:left="5820" w:hanging="360"/>
       </w:pPr>
       <w:rPr>
-        <w:rFonts w:ascii="Courier New" w:hAnsi="Courier New" w:cs="Courier New" w:hint="default"/>
+        <w:rFonts w:ascii="Courier New" w:hAnsi="Courier New" w:cs="Arial" w:hint="default"/>
       </w:rPr>
     </w:lvl>
     <w:lvl w:ilvl="8" w:tplc="08090005" w:tentative="1">
@@ -2395,145 +1834,7 @@
     </w:rPrDefault>
     <w:pPrDefault/>
   </w:docDefaults>
-  <w:latentStyles w:defLockedState="0" w:defUIPriority="99" w:defSemiHidden="1" w:defUnhideWhenUsed="1" w:defQFormat="0" w:count="276">
-    <w:lsdException w:name="Normal" w:semiHidden="0" w:uiPriority="0" w:unhideWhenUsed="0" w:qFormat="1"/>
-    <w:lsdException w:name="heading 1" w:semiHidden="0" w:uiPriority="9" w:unhideWhenUsed="0" w:qFormat="1"/>
-    <w:lsdException w:name="heading 2" w:uiPriority="9" w:qFormat="1"/>
-    <w:lsdException w:name="heading 3" w:uiPriority="9" w:qFormat="1"/>
-    <w:lsdException w:name="heading 4" w:uiPriority="9" w:qFormat="1"/>
-    <w:lsdException w:name="heading 5" w:uiPriority="9" w:qFormat="1"/>
-    <w:lsdException w:name="heading 6" w:uiPriority="9" w:qFormat="1"/>
-    <w:lsdException w:name="heading 7" w:uiPriority="9" w:qFormat="1"/>
-    <w:lsdException w:name="heading 8" w:uiPriority="9" w:qFormat="1"/>
-    <w:lsdException w:name="heading 9" w:uiPriority="9" w:qFormat="1"/>
-    <w:lsdException w:name="toc 1" w:uiPriority="39"/>
-    <w:lsdException w:name="toc 2" w:uiPriority="39"/>
-    <w:lsdException w:name="toc 3" w:uiPriority="39"/>
-    <w:lsdException w:name="toc 4" w:uiPriority="39"/>
-    <w:lsdException w:name="toc 5" w:uiPriority="39"/>
-    <w:lsdException w:name="toc 6" w:uiPriority="39"/>
-    <w:lsdException w:name="toc 7" w:uiPriority="39"/>
-    <w:lsdException w:name="toc 8" w:uiPriority="39"/>
-    <w:lsdException w:name="toc 9" w:uiPriority="39"/>
-    <w:lsdException w:name="caption" w:uiPriority="35" w:qFormat="1"/>
-    <w:lsdException w:name="Title" w:semiHidden="0" w:uiPriority="10" w:unhideWhenUsed="0" w:qFormat="1"/>
-    <w:lsdException w:name="Default Paragraph Font" w:uiPriority="1"/>
-    <w:lsdException w:name="Subtitle" w:semiHidden="0" w:uiPriority="11" w:unhideWhenUsed="0" w:qFormat="1"/>
-    <w:lsdException w:name="Strong" w:semiHidden="0" w:uiPriority="22" w:unhideWhenUsed="0" w:qFormat="1"/>
-    <w:lsdException w:name="Emphasis" w:semiHidden="0" w:uiPriority="20" w:unhideWhenUsed="0" w:qFormat="1"/>
-    <w:lsdException w:name="Table Grid" w:semiHidden="0" w:uiPriority="59" w:unhideWhenUsed="0"/>
-    <w:lsdException w:name="Placeholder Text" w:unhideWhenUsed="0"/>
-    <w:lsdException w:name="No Spacing" w:uiPriority="1" w:unhideWhenUsed="0" w:qFormat="1"/>
-    <w:lsdException w:name="Light Shading" w:semiHidden="0" w:uiPriority="60" w:unhideWhenUsed="0"/>
-    <w:lsdException w:name="Light List" w:semiHidden="0" w:uiPriority="61" w:unhideWhenUsed="0"/>
-    <w:lsdException w:name="Light Grid" w:semiHidden="0" w:uiPriority="62" w:unhideWhenUsed="0"/>
-    <w:lsdException w:name="Medium Shading 1" w:semiHidden="0" w:uiPriority="63" w:unhideWhenUsed="0"/>
-    <w:lsdException w:name="Medium Shading 2" w:semiHidden="0" w:uiPriority="64" w:unhideWhenUsed="0"/>
-    <w:lsdException w:name="Medium List 1" w:semiHidden="0" w:uiPriority="65" w:unhideWhenUsed="0"/>
-    <w:lsdException w:name="Medium List 2" w:semiHidden="0" w:uiPriority="66" w:unhideWhenUsed="0"/>
-    <w:lsdException w:name="Medium Grid 1" w:semiHidden="0" w:uiPriority="67" w:unhideWhenUsed="0"/>
-    <w:lsdException w:name="Medium Grid 2" w:semiHidden="0" w:uiPriority="68" w:unhideWhenUsed="0"/>
-    <w:lsdException w:name="Medium Grid 3" w:semiHidden="0" w:uiPriority="69" w:unhideWhenUsed="0"/>
-    <w:lsdException w:name="Dark List" w:semiHidden="0" w:uiPriority="70" w:unhideWhenUsed="0"/>
-    <w:lsdException w:name="Colorful Shading" w:semiHidden="0" w:uiPriority="71" w:unhideWhenUsed="0"/>
-    <w:lsdException w:name="Colorful List" w:semiHidden="0" w:uiPriority="72" w:unhideWhenUsed="0"/>
-    <w:lsdException w:name="Colorful Grid" w:semiHidden="0" w:uiPriority="73" w:unhideWhenUsed="0"/>
-    <w:lsdException w:name="Light Shading Accent 1" w:semiHidden="0" w:uiPriority="60" w:unhideWhenUsed="0"/>
-    <w:lsdException w:name="Light List Accent 1" w:semiHidden="0" w:uiPriority="61" w:unhideWhenUsed="0"/>
-    <w:lsdException w:name="Light Grid Accent 1" w:semiHidden="0" w:uiPriority="62" w:unhideWhenUsed="0"/>
-    <w:lsdException w:name="Medium Shading 1 Accent 1" w:semiHidden="0" w:uiPriority="63" w:unhideWhenUsed="0"/>
-    <w:lsdException w:name="Medium Shading 2 Accent 1" w:semiHidden="0" w:uiPriority="64" w:unhideWhenUsed="0"/>
-    <w:lsdException w:name="Medium List 1 Accent 1" w:semiHidden="0" w:uiPriority="65" w:unhideWhenUsed="0"/>
-    <w:lsdException w:name="Revision" w:unhideWhenUsed="0"/>
-    <w:lsdException w:name="List Paragraph" w:semiHidden="0" w:uiPriority="34" w:unhideWhenUsed="0" w:qFormat="1"/>
-    <w:lsdException w:name="Quote" w:semiHidden="0" w:uiPriority="29" w:unhideWhenUsed="0" w:qFormat="1"/>
-    <w:lsdException w:name="Intense Quote" w:semiHidden="0" w:uiPriority="30" w:unhideWhenUsed="0" w:qFormat="1"/>
-    <w:lsdException w:name="Medium List 2 Accent 1" w:semiHidden="0" w:uiPriority="66" w:unhideWhenUsed="0"/>
-    <w:lsdException w:name="Medium Grid 1 Accent 1" w:semiHidden="0" w:uiPriority="67" w:unhideWhenUsed="0"/>
-    <w:lsdException w:name="Medium Grid 2 Accent 1" w:semiHidden="0" w:uiPriority="68" w:unhideWhenUsed="0"/>
-    <w:lsdException w:name="Medium Grid 3 Accent 1" w:semiHidden="0" w:uiPriority="69" w:unhideWhenUsed="0"/>
-    <w:lsdException w:name="Dark List Accent 1" w:semiHidden="0" w:uiPriority="70" w:unhideWhenUsed="0"/>
-    <w:lsdException w:name="Colorful Shading Accent 1" w:semiHidden="0" w:uiPriority="71" w:unhideWhenUsed="0"/>
-    <w:lsdException w:name="Colorful List Accent 1" w:semiHidden="0" w:uiPriority="72" w:unhideWhenUsed="0"/>
-    <w:lsdException w:name="Colorful Grid Accent 1" w:semiHidden="0" w:uiPriority="73" w:unhideWhenUsed="0"/>
-    <w:lsdException w:name="Light Shading Accent 2" w:semiHidden="0" w:uiPriority="60" w:unhideWhenUsed="0"/>
-    <w:lsdException w:name="Light List Accent 2" w:semiHidden="0" w:uiPriority="61" w:unhideWhenUsed="0"/>
-    <w:lsdException w:name="Light Grid Accent 2" w:semiHidden="0" w:uiPriority="62" w:unhideWhenUsed="0"/>
-    <w:lsdException w:name="Medium Shading 1 Accent 2" w:semiHidden="0" w:uiPriority="63" w:unhideWhenUsed="0"/>
-    <w:lsdException w:name="Medium Shading 2 Accent 2" w:semiHidden="0" w:uiPriority="64" w:unhideWhenUsed="0"/>
-    <w:lsdException w:name="Medium List 1 Accent 2" w:semiHidden="0" w:uiPriority="65" w:unhideWhenUsed="0"/>
-    <w:lsdException w:name="Medium List 2 Accent 2" w:semiHidden="0" w:uiPriority="66" w:unhideWhenUsed="0"/>
-    <w:lsdException w:name="Medium Grid 1 Accent 2" w:semiHidden="0" w:uiPriority="67" w:unhideWhenUsed="0"/>
-    <w:lsdException w:name="Medium Grid 2 Accent 2" w:semiHidden="0" w:uiPriority="68" w:unhideWhenUsed="0"/>
-    <w:lsdException w:name="Medium Grid 3 Accent 2" w:semiHidden="0" w:uiPriority="69" w:unhideWhenUsed="0"/>
-    <w:lsdException w:name="Dark List Accent 2" w:semiHidden="0" w:uiPriority="70" w:unhideWhenUsed="0"/>
-    <w:lsdException w:name="Colorful Shading Accent 2" w:semiHidden="0" w:uiPriority="71" w:unhideWhenUsed="0"/>
-    <w:lsdException w:name="Colorful List Accent 2" w:semiHidden="0" w:uiPriority="72" w:unhideWhenUsed="0"/>
-    <w:lsdException w:name="Colorful Grid Accent 2" w:semiHidden="0" w:uiPriority="73" w:unhideWhenUsed="0"/>
-    <w:lsdException w:name="Light Shading Accent 3" w:semiHidden="0" w:uiPriority="60" w:unhideWhenUsed="0"/>
-    <w:lsdException w:name="Light List Accent 3" w:semiHidden="0" w:uiPriority="61" w:unhideWhenUsed="0"/>
-    <w:lsdException w:name="Light Grid Accent 3" w:semiHidden="0" w:uiPriority="62" w:unhideWhenUsed="0"/>
-    <w:lsdException w:name="Medium Shading 1 Accent 3" w:semiHidden="0" w:uiPriority="63" w:unhideWhenUsed="0"/>
-    <w:lsdException w:name="Medium Shading 2 Accent 3" w:semiHidden="0" w:uiPriority="64" w:unhideWhenUsed="0"/>
-    <w:lsdException w:name="Medium List 1 Accent 3" w:semiHidden="0" w:uiPriority="65" w:unhideWhenUsed="0"/>
-    <w:lsdException w:name="Medium List 2 Accent 3" w:semiHidden="0" w:uiPriority="66" w:unhideWhenUsed="0"/>
-    <w:lsdException w:name="Medium Grid 1 Accent 3" w:semiHidden="0" w:uiPriority="67" w:unhideWhenUsed="0"/>
-    <w:lsdException w:name="Medium Grid 2 Accent 3" w:semiHidden="0" w:uiPriority="68" w:unhideWhenUsed="0"/>
-    <w:lsdException w:name="Medium Grid 3 Accent 3" w:semiHidden="0" w:uiPriority="69" w:unhideWhenUsed="0"/>
-    <w:lsdException w:name="Dark List Accent 3" w:semiHidden="0" w:uiPriority="70" w:unhideWhenUsed="0"/>
-    <w:lsdException w:name="Colorful Shading Accent 3" w:semiHidden="0" w:uiPriority="71" w:unhideWhenUsed="0"/>
-    <w:lsdException w:name="Colorful List Accent 3" w:semiHidden="0" w:uiPriority="72" w:unhideWhenUsed="0"/>
-    <w:lsdException w:name="Colorful Grid Accent 3" w:semiHidden="0" w:uiPriority="73" w:unhideWhenUsed="0"/>
-    <w:lsdException w:name="Light Shading Accent 4" w:semiHidden="0" w:uiPriority="60" w:unhideWhenUsed="0"/>
-    <w:lsdException w:name="Light List Accent 4" w:semiHidden="0" w:uiPriority="61" w:unhideWhenUsed="0"/>
-    <w:lsdException w:name="Light Grid Accent 4" w:semiHidden="0" w:uiPriority="62" w:unhideWhenUsed="0"/>
-    <w:lsdException w:name="Medium Shading 1 Accent 4" w:semiHidden="0" w:uiPriority="63" w:unhideWhenUsed="0"/>
-    <w:lsdException w:name="Medium Shading 2 Accent 4" w:semiHidden="0" w:uiPriority="64" w:unhideWhenUsed="0"/>
-    <w:lsdException w:name="Medium List 1 Accent 4" w:semiHidden="0" w:uiPriority="65" w:unhideWhenUsed="0"/>
-    <w:lsdException w:name="Medium List 2 Accent 4" w:semiHidden="0" w:uiPriority="66" w:unhideWhenUsed="0"/>
-    <w:lsdException w:name="Medium Grid 1 Accent 4" w:semiHidden="0" w:uiPriority="67" w:unhideWhenUsed="0"/>
-    <w:lsdException w:name="Medium Grid 2 Accent 4" w:semiHidden="0" w:uiPriority="68" w:unhideWhenUsed="0"/>
-    <w:lsdException w:name="Medium Grid 3 Accent 4" w:semiHidden="0" w:uiPriority="69" w:unhideWhenUsed="0"/>
-    <w:lsdException w:name="Dark List Accent 4" w:semiHidden="0" w:uiPriority="70" w:unhideWhenUsed="0"/>
-    <w:lsdException w:name="Colorful Shading Accent 4" w:semiHidden="0" w:uiPriority="71" w:unhideWhenUsed="0"/>
-    <w:lsdException w:name="Colorful List Accent 4" w:semiHidden="0" w:uiPriority="72" w:unhideWhenUsed="0"/>
-    <w:lsdException w:name="Colorful Grid Accent 4" w:semiHidden="0" w:uiPriority="73" w:unhideWhenUsed="0"/>
-    <w:lsdException w:name="Light Shading Accent 5" w:semiHidden="0" w:uiPriority="60" w:unhideWhenUsed="0"/>
-    <w:lsdException w:name="Light List Accent 5" w:semiHidden="0" w:uiPriority="61" w:unhideWhenUsed="0"/>
-    <w:lsdException w:name="Light Grid Accent 5" w:semiHidden="0" w:uiPriority="62" w:unhideWhenUsed="0"/>
-    <w:lsdException w:name="Medium Shading 1 Accent 5" w:semiHidden="0" w:uiPriority="63" w:unhideWhenUsed="0"/>
-    <w:lsdException w:name="Medium Shading 2 Accent 5" w:semiHidden="0" w:uiPriority="64" w:unhideWhenUsed="0"/>
-    <w:lsdException w:name="Medium List 1 Accent 5" w:semiHidden="0" w:uiPriority="65" w:unhideWhenUsed="0"/>
-    <w:lsdException w:name="Medium List 2 Accent 5" w:semiHidden="0" w:uiPriority="66" w:unhideWhenUsed="0"/>
-    <w:lsdException w:name="Medium Grid 1 Accent 5" w:semiHidden="0" w:uiPriority="67" w:unhideWhenUsed="0"/>
-    <w:lsdException w:name="Medium Grid 2 Accent 5" w:semiHidden="0" w:uiPriority="68" w:unhideWhenUsed="0"/>
-    <w:lsdException w:name="Medium Grid 3 Accent 5" w:semiHidden="0" w:uiPriority="69" w:unhideWhenUsed="0"/>
-    <w:lsdException w:name="Dark List Accent 5" w:semiHidden="0" w:uiPriority="70" w:unhideWhenUsed="0"/>
-    <w:lsdException w:name="Colorful Shading Accent 5" w:semiHidden="0" w:uiPriority="71" w:unhideWhenUsed="0"/>
-    <w:lsdException w:name="Colorful List Accent 5" w:semiHidden="0" w:uiPriority="72" w:unhideWhenUsed="0"/>
-    <w:lsdException w:name="Colorful Grid Accent 5" w:semiHidden="0" w:uiPriority="73" w:unhideWhenUsed="0"/>
-    <w:lsdException w:name="Light Shading Accent 6" w:semiHidden="0" w:uiPriority="60" w:unhideWhenUsed="0"/>
-    <w:lsdException w:name="Light List Accent 6" w:semiHidden="0" w:uiPriority="61" w:unhideWhenUsed="0"/>
-    <w:lsdException w:name="Light Grid Accent 6" w:semiHidden="0" w:uiPriority="62" w:unhideWhenUsed="0"/>
-    <w:lsdException w:name="Medium Shading 1 Accent 6" w:semiHidden="0" w:uiPriority="63" w:unhideWhenUsed="0"/>
-    <w:lsdException w:name="Medium Shading 2 Accent 6" w:semiHidden="0" w:uiPriority="64" w:unhideWhenUsed="0"/>
-    <w:lsdException w:name="Medium List 1 Accent 6" w:semiHidden="0" w:uiPriority="65" w:unhideWhenUsed="0"/>
-    <w:lsdException w:name="Medium List 2 Accent 6" w:semiHidden="0" w:uiPriority="66" w:unhideWhenUsed="0"/>
-    <w:lsdException w:name="Medium Grid 1 Accent 6" w:semiHidden="0" w:uiPriority="67" w:unhideWhenUsed="0"/>
-    <w:lsdException w:name="Medium Grid 2 Accent 6" w:semiHidden="0" w:uiPriority="68" w:unhideWhenUsed="0"/>
-    <w:lsdException w:name="Medium Grid 3 Accent 6" w:semiHidden="0" w:uiPriority="69" w:unhideWhenUsed="0"/>
-    <w:lsdException w:name="Dark List Accent 6" w:semiHidden="0" w:uiPriority="70" w:unhideWhenUsed="0"/>
-    <w:lsdException w:name="Colorful Shading Accent 6" w:semiHidden="0" w:uiPriority="71" w:unhideWhenUsed="0"/>
-    <w:lsdException w:name="Colorful List Accent 6" w:semiHidden="0" w:uiPriority="72" w:unhideWhenUsed="0"/>
-    <w:lsdException w:name="Colorful Grid Accent 6" w:semiHidden="0" w:uiPriority="73" w:unhideWhenUsed="0"/>
-    <w:lsdException w:name="Subtle Emphasis" w:semiHidden="0" w:uiPriority="19" w:unhideWhenUsed="0" w:qFormat="1"/>
-    <w:lsdException w:name="Intense Emphasis" w:semiHidden="0" w:uiPriority="21" w:unhideWhenUsed="0" w:qFormat="1"/>
-    <w:lsdException w:name="Subtle Reference" w:semiHidden="0" w:uiPriority="31" w:unhideWhenUsed="0" w:qFormat="1"/>
-    <w:lsdException w:name="Intense Reference" w:semiHidden="0" w:uiPriority="32" w:unhideWhenUsed="0" w:qFormat="1"/>
-    <w:lsdException w:name="Book Title" w:semiHidden="0" w:uiPriority="33" w:unhideWhenUsed="0" w:qFormat="1"/>
-    <w:lsdException w:name="Bibliography" w:uiPriority="37"/>
-    <w:lsdException w:name="TOC Heading" w:uiPriority="39" w:qFormat="1"/>
-  </w:latentStyles>
+  <w:latentStyles w:defLockedState="0" w:defUIPriority="0" w:defSemiHidden="0" w:defUnhideWhenUsed="0" w:defQFormat="0" w:count="276"/>
   <w:style w:type="paragraph" w:default="1" w:styleId="Normal">
     <w:name w:val="Normal"/>
     <w:qFormat/>

</xml_diff>

<commit_message>
PPR Zipped with Gantt Chart
PDF and XLS file types within the zip
</commit_message>
<xml_diff>
--- a/Year3_Project/Documents/Preliminary Project Report.docx
+++ b/Year3_Project/Documents/Preliminary Project Report.docx
@@ -144,7 +144,55 @@
         <w:rPr>
           <w:lang w:val="en-GB"/>
         </w:rPr>
-        <w:t>With these statements in mind I am developing a project whereby I am able to utilise the knowledge gained throughout my Data Mining Module in the first semester of year 3 as well as to demonstrate data mining techniques in a live environment, to improve efficiency and knowledge of the Performance Unit’s customer base.</w:t>
+        <w:t>With these statements in mind I am developing a project whereby I am able to utilise the knowledge gained throughout my Data Mining Module in the fi</w:t>
+      </w:r>
+      <w:r>
+        <w:rPr>
+          <w:lang w:val="en-GB"/>
+        </w:rPr>
+        <w:t xml:space="preserve">rst semester of year 3, find knowledge in the mass of data collected </w:t>
+      </w:r>
+      <w:r>
+        <w:rPr>
+          <w:lang w:val="en-GB"/>
+        </w:rPr>
+        <w:t>as well as to dem</w:t>
+      </w:r>
+      <w:r>
+        <w:rPr>
+          <w:lang w:val="en-GB"/>
+        </w:rPr>
+        <w:t>onstrate data mining techniques in a live environment.</w:t>
+      </w:r>
+      <w:r>
+        <w:rPr>
+          <w:lang w:val="en-GB"/>
+        </w:rPr>
+        <w:t xml:space="preserve"> </w:t>
+      </w:r>
+      <w:r>
+        <w:rPr>
+          <w:lang w:val="en-GB"/>
+        </w:rPr>
+        <w:t xml:space="preserve">The main aim for the use of the data kept by the CJU is </w:t>
+      </w:r>
+      <w:r>
+        <w:rPr>
+          <w:lang w:val="en-GB"/>
+        </w:rPr>
+        <w:t xml:space="preserve">to improve efficiency </w:t>
+      </w:r>
+      <w:r>
+        <w:rPr>
+          <w:lang w:val="en-GB"/>
+        </w:rPr>
+        <w:t xml:space="preserve">of the Performance Units tasks and knowledge of their </w:t>
+      </w:r>
+      <w:r>
+        <w:rPr>
+          <w:lang w:val="en-GB"/>
+        </w:rPr>
+        <w:t>customer base.</w:t>
       </w:r>
     </w:p>
     <w:p>
@@ -196,7 +244,21 @@
         <w:rPr>
           <w:lang w:val="en-GB"/>
         </w:rPr>
-        <w:t>Daniel Stamate to whom I will have regular meetings with to discuss progress and possible techniques to complete an effective analysis will supervise this project.</w:t>
+        <w:t xml:space="preserve">Daniel </w:t>
+      </w:r>
+      <w:proofErr w:type="spellStart"/>
+      <w:r>
+        <w:rPr>
+          <w:lang w:val="en-GB"/>
+        </w:rPr>
+        <w:t>Stamate</w:t>
+      </w:r>
+      <w:proofErr w:type="spellEnd"/>
+      <w:r>
+        <w:rPr>
+          <w:lang w:val="en-GB"/>
+        </w:rPr>
+        <w:t xml:space="preserve"> to whom I will have regular meetings with to discuss progress and possible techniques to complete an effective analysis will supervise this project.</w:t>
       </w:r>
     </w:p>
     <w:p>
@@ -766,7 +828,19 @@
         <w:rPr>
           <w:lang w:val="en-GB"/>
         </w:rPr>
-        <w:t xml:space="preserve"> effectiveness and recommend the best results I receive to he management team.</w:t>
+        <w:t xml:space="preserve"> effectiveness and recommend the best results I receive to </w:t>
+      </w:r>
+      <w:r>
+        <w:rPr>
+          <w:lang w:val="en-GB"/>
+        </w:rPr>
+        <w:t>t</w:t>
+      </w:r>
+      <w:r>
+        <w:rPr>
+          <w:lang w:val="en-GB"/>
+        </w:rPr>
+        <w:t>he management team.</w:t>
       </w:r>
     </w:p>
     <w:p>
@@ -848,19 +922,51 @@
         <w:rPr>
           <w:lang w:val="en-GB"/>
         </w:rPr>
-        <w:t>I chosen these methods as I feel confident writing code in JAVA and have experience of WEKA through my third year module on Data Mining.</w:t>
-      </w:r>
-      <w:r>
-        <w:rPr>
-          <w:lang w:val="en-GB"/>
-        </w:rPr>
-        <w:t xml:space="preserve"> I felt I</w:t>
-      </w:r>
-      <w:r>
-        <w:rPr>
-          <w:lang w:val="en-GB"/>
-        </w:rPr>
-        <w:t xml:space="preserve">t was important to be confident with the software and coding </w:t>
+        <w:t xml:space="preserve">I chose </w:t>
+      </w:r>
+      <w:r>
+        <w:rPr>
+          <w:lang w:val="en-GB"/>
+        </w:rPr>
+        <w:t xml:space="preserve">these </w:t>
+      </w:r>
+      <w:r>
+        <w:rPr>
+          <w:lang w:val="en-GB"/>
+        </w:rPr>
+        <w:t>methods,</w:t>
+      </w:r>
+      <w:r>
+        <w:rPr>
+          <w:lang w:val="en-GB"/>
+        </w:rPr>
+        <w:t xml:space="preserve"> as I feel confident writing code in JAVA and have experience of WEKA through my third year module on Data Mining.</w:t>
+      </w:r>
+      <w:r>
+        <w:rPr>
+          <w:lang w:val="en-GB"/>
+        </w:rPr>
+        <w:t xml:space="preserve"> I felt </w:t>
+      </w:r>
+      <w:proofErr w:type="gramStart"/>
+      <w:r>
+        <w:rPr>
+          <w:lang w:val="en-GB"/>
+        </w:rPr>
+        <w:t>I</w:t>
+      </w:r>
+      <w:r>
+        <w:rPr>
+          <w:lang w:val="en-GB"/>
+        </w:rPr>
+        <w:t>t</w:t>
+      </w:r>
+      <w:proofErr w:type="gramEnd"/>
+      <w:r>
+        <w:rPr>
+          <w:lang w:val="en-GB"/>
+        </w:rPr>
+        <w:t xml:space="preserve"> was important to be confident with the software and coding </w:t>
       </w:r>
       <w:r>
         <w:rPr>
@@ -898,6 +1004,27 @@
         </w:rPr>
         <w:t>Data Mining and Data Warehousing.</w:t>
       </w:r>
+    </w:p>
+    <w:p>
+      <w:pPr>
+        <w:rPr>
+          <w:lang w:val="en-GB"/>
+        </w:rPr>
+      </w:pPr>
+    </w:p>
+    <w:p>
+      <w:pPr>
+        <w:rPr>
+          <w:lang w:val="en-GB"/>
+        </w:rPr>
+      </w:pPr>
+    </w:p>
+    <w:p>
+      <w:pPr>
+        <w:rPr>
+          <w:lang w:val="en-GB"/>
+        </w:rPr>
+      </w:pPr>
     </w:p>
     <w:p>
       <w:pPr>
@@ -1022,26 +1149,6 @@
         </w:rPr>
         <w:t xml:space="preserve"> </w:t>
       </w:r>
-      <w:r>
-        <w:rPr>
-          <w:lang w:val="en-GB"/>
-        </w:rPr>
-        <w:t xml:space="preserve"> </w:t>
-      </w:r>
-    </w:p>
-    <w:p>
-      <w:pPr>
-        <w:rPr>
-          <w:lang w:val="en-GB"/>
-        </w:rPr>
-      </w:pPr>
-    </w:p>
-    <w:p>
-      <w:pPr>
-        <w:rPr>
-          <w:lang w:val="en-GB"/>
-        </w:rPr>
-      </w:pPr>
       <w:r>
         <w:rPr>
           <w:lang w:val="en-GB"/>
@@ -1181,7 +1288,11 @@
         <w:t xml:space="preserve"> of questi</w:t>
       </w:r>
       <w:r>
-        <w:t xml:space="preserve">ons developed by me and the managers </w:t>
+        <w:t xml:space="preserve">ons developed </w:t>
+      </w:r>
+      <w:proofErr w:type="gramStart"/>
+      <w:r>
+        <w:t xml:space="preserve">by me and the managers </w:t>
       </w:r>
       <w:r>
         <w:t xml:space="preserve">of </w:t>
@@ -1189,6 +1300,7 @@
       <w:r>
         <w:t>the WCU</w:t>
       </w:r>
+      <w:proofErr w:type="gramEnd"/>
       <w:r>
         <w:t>.</w:t>
       </w:r>
@@ -1244,7 +1356,15 @@
     <w:p/>
     <w:p>
       <w:r>
-        <w:t xml:space="preserve">To date my research has been mostly formed of reading Data Mining: Concepts and Techniques by Jiawei Han and </w:t>
+        <w:t xml:space="preserve">To date my research has been mostly formed of reading Data Mining: Concepts and Techniques by </w:t>
+      </w:r>
+      <w:proofErr w:type="spellStart"/>
+      <w:r>
+        <w:t>Jiawei</w:t>
+      </w:r>
+      <w:proofErr w:type="spellEnd"/>
+      <w:r>
+        <w:t xml:space="preserve"> Han and </w:t>
       </w:r>
       <w:r>
         <w:t>Internet</w:t>
@@ -1428,7 +1548,21 @@
         <w:rPr>
           <w:lang w:val="en-GB"/>
         </w:rPr>
-        <w:t>survey on areas the department deem of interest. This will give the WACO’s a significant period to answer the questionnaires and time to collate the data.</w:t>
+        <w:t xml:space="preserve">survey on areas the department deem of interest. This will give the </w:t>
+      </w:r>
+      <w:proofErr w:type="spellStart"/>
+      <w:r>
+        <w:rPr>
+          <w:lang w:val="en-GB"/>
+        </w:rPr>
+        <w:t>WACO’s</w:t>
+      </w:r>
+      <w:proofErr w:type="spellEnd"/>
+      <w:r>
+        <w:rPr>
+          <w:lang w:val="en-GB"/>
+        </w:rPr>
+        <w:t xml:space="preserve"> a significant period to answer the questionnaires and time to collate the data.</w:t>
       </w:r>
     </w:p>
     <w:p>
@@ -1516,67 +1650,140 @@
           <w:lang w:val="en-GB"/>
         </w:rPr>
       </w:pPr>
-    </w:p>
-    <w:p>
-      <w:pPr>
+      <w:r>
         <w:rPr>
           <w:b/>
           <w:u w:val="single"/>
           <w:lang w:val="en-GB"/>
         </w:rPr>
-      </w:pPr>
-      <w:r>
+        <w:t>Reference List</w:t>
+      </w:r>
+    </w:p>
+    <w:p>
+      <w:pPr>
         <w:rPr>
           <w:b/>
           <w:u w:val="single"/>
           <w:lang w:val="en-GB"/>
         </w:rPr>
-        <w:t>Appendices</w:t>
-      </w:r>
-    </w:p>
-    <w:p>
-      <w:pPr>
-        <w:rPr>
-          <w:b/>
-          <w:u w:val="single"/>
-          <w:lang w:val="en-GB"/>
-        </w:rPr>
-      </w:pPr>
-    </w:p>
-    <w:p>
-      <w:pPr>
-        <w:rPr>
-          <w:b/>
-          <w:u w:val="single"/>
-          <w:lang w:val="en-GB"/>
-        </w:rPr>
-      </w:pPr>
-      <w:r>
-        <w:rPr>
-          <w:b/>
-          <w:u w:val="single"/>
-          <w:lang w:val="en-GB"/>
-        </w:rPr>
-        <w:t>Reference List</w:t>
-      </w:r>
-    </w:p>
-    <w:p>
-      <w:pPr>
-        <w:rPr>
-          <w:b/>
-          <w:u w:val="single"/>
-          <w:lang w:val="en-GB"/>
-        </w:rPr>
-      </w:pPr>
-    </w:p>
-    <w:p>
-      <w:pPr>
-        <w:rPr>
-          <w:b/>
-          <w:u w:val="single"/>
-          <w:lang w:val="en-GB"/>
-        </w:rPr>
-      </w:pPr>
+      </w:pPr>
+    </w:p>
+    <w:p>
+      <w:pPr>
+        <w:rPr>
+          <w:lang w:val="en-GB"/>
+        </w:rPr>
+      </w:pPr>
+      <w:proofErr w:type="spellStart"/>
+      <w:r>
+        <w:rPr>
+          <w:lang w:val="en-GB"/>
+        </w:rPr>
+        <w:t>Jiawei</w:t>
+      </w:r>
+      <w:proofErr w:type="spellEnd"/>
+      <w:r>
+        <w:rPr>
+          <w:lang w:val="en-GB"/>
+        </w:rPr>
+        <w:t xml:space="preserve"> Han and </w:t>
+      </w:r>
+      <w:proofErr w:type="spellStart"/>
+      <w:r>
+        <w:rPr>
+          <w:lang w:val="en-GB"/>
+        </w:rPr>
+        <w:t>Micheline</w:t>
+      </w:r>
+      <w:proofErr w:type="spellEnd"/>
+      <w:r>
+        <w:rPr>
+          <w:lang w:val="en-GB"/>
+        </w:rPr>
+        <w:t xml:space="preserve"> </w:t>
+      </w:r>
+      <w:proofErr w:type="spellStart"/>
+      <w:r>
+        <w:rPr>
+          <w:lang w:val="en-GB"/>
+        </w:rPr>
+        <w:t>Kamber</w:t>
+      </w:r>
+      <w:proofErr w:type="spellEnd"/>
+      <w:r>
+        <w:rPr>
+          <w:lang w:val="en-GB"/>
+        </w:rPr>
+        <w:t xml:space="preserve"> and </w:t>
+      </w:r>
+      <w:proofErr w:type="spellStart"/>
+      <w:r>
+        <w:rPr>
+          <w:lang w:val="en-GB"/>
+        </w:rPr>
+        <w:t>Jian</w:t>
+      </w:r>
+      <w:proofErr w:type="spellEnd"/>
+      <w:r>
+        <w:rPr>
+          <w:lang w:val="en-GB"/>
+        </w:rPr>
+        <w:t xml:space="preserve"> Pei – “Data Mining Concepts and Techniques – Third Edition”</w:t>
+      </w:r>
+      <w:proofErr w:type="gramStart"/>
+      <w:r>
+        <w:rPr>
+          <w:lang w:val="en-GB"/>
+        </w:rPr>
+        <w:t xml:space="preserve">, </w:t>
+      </w:r>
+      <w:r>
+        <w:rPr>
+          <w:lang w:val="en-GB"/>
+        </w:rPr>
+        <w:t xml:space="preserve"> 2011</w:t>
+      </w:r>
+      <w:proofErr w:type="gramEnd"/>
+      <w:r>
+        <w:rPr>
+          <w:lang w:val="en-GB"/>
+        </w:rPr>
+        <w:t xml:space="preserve">. </w:t>
+      </w:r>
+    </w:p>
+    <w:p>
+      <w:pPr>
+        <w:rPr>
+          <w:lang w:val="en-GB"/>
+        </w:rPr>
+      </w:pPr>
+    </w:p>
+    <w:p>
+      <w:pPr>
+        <w:rPr>
+          <w:lang w:val="en-GB"/>
+        </w:rPr>
+      </w:pPr>
+      <w:r>
+        <w:rPr>
+          <w:lang w:val="en-GB"/>
+        </w:rPr>
+        <w:t>T. Taylor – “</w:t>
+      </w:r>
+      <w:proofErr w:type="spellStart"/>
+      <w:r>
+        <w:rPr>
+          <w:lang w:val="en-GB"/>
+        </w:rPr>
+        <w:t>Bsc</w:t>
+      </w:r>
+      <w:proofErr w:type="spellEnd"/>
+      <w:r>
+        <w:rPr>
+          <w:lang w:val="en-GB"/>
+        </w:rPr>
+        <w:t xml:space="preserve"> and Diploma in Computing and related subjects – Project” University of London guidance paper.</w:t>
+      </w:r>
     </w:p>
     <w:sectPr>
       <w:pgSz w:w="11904" w:h="16834"/>

</xml_diff>